<commit_message>
uenyyyymmdd.docx 2.5RC updated to version 2.5A.
</commit_message>
<xml_diff>
--- a/uenyyyymmdd.docx
+++ b/uenyyyymmdd.docx
@@ -15,6 +15,14 @@
         </w:rPr>
         <w:t xml:space="preserve">_Unité d'enseignement_ _N_ (_UE_)</w:t>
       </w:r>
+      <w:r>
+        <w:rPr>
+          <w:rFonts w:ascii="Helvetica" w:hAnsi="Helvetica" w:cs="Helvetica"/>
+          <w:sz w:val="22"/>
+          <w:sz-cs w:val="22"/>
+        </w:rPr>
+        <w:t xml:space="preserve"/>
+      </w:r>
     </w:p>
     <w:p>
       <w:pPr/>
@@ -23,13 +31,49 @@
           <w:rFonts w:ascii="Helvetica" w:hAnsi="Helvetica" w:cs="Helvetica"/>
           <w:sz w:val="22"/>
           <w:sz-cs w:val="22"/>
+        </w:rPr>
+        <w:t xml:space="preserve"/>
+      </w:r>
+    </w:p>
+    <w:p>
+      <w:pPr>
+        <w:jc w:val="right"/>
+      </w:pPr>
+      <w:r>
+        <w:rPr>
+          <w:rFonts w:ascii="Helvetica" w:hAnsi="Helvetica" w:cs="Helvetica"/>
+          <w:sz w:val="22"/>
+          <w:sz-cs w:val="22"/>
           <w:b/>
         </w:rPr>
-        <w:t xml:space="preserve"/>
-      </w:r>
-    </w:p>
-    <w:p>
-      <w:pPr/>
+        <w:t xml:space="preserve">__</w:t>
+      </w:r>
+      <w:r>
+        <w:rPr>
+          <w:rFonts w:ascii="Helvetica" w:hAnsi="Helvetica" w:cs="Helvetica"/>
+          <w:sz w:val="22"/>
+          <w:sz-cs w:val="22"/>
+        </w:rPr>
+        <w:t xml:space="preserve"/>
+      </w:r>
+    </w:p>
+    <w:p>
+      <w:pPr>
+        <w:jc w:val="both"/>
+      </w:pPr>
+      <w:r>
+        <w:rPr>
+          <w:rFonts w:ascii="Helvetica" w:hAnsi="Helvetica" w:cs="Helvetica"/>
+          <w:sz w:val="22"/>
+          <w:sz-cs w:val="22"/>
+        </w:rPr>
+        <w:t xml:space="preserve"/>
+      </w:r>
+    </w:p>
+    <w:p>
+      <w:pPr>
+        <w:jc w:val="both"/>
+      </w:pPr>
       <w:r>
         <w:rPr>
           <w:rFonts w:ascii="Helvetica" w:hAnsi="Helvetica" w:cs="Helvetica"/>
@@ -37,60 +81,15 @@
           <w:sz-cs w:val="22"/>
           <w:b/>
         </w:rPr>
-        <w:t xml:space="preserve"/>
-      </w:r>
-    </w:p>
-    <w:p>
-      <w:pPr/>
-      <w:r>
-        <w:rPr>
-          <w:rFonts w:ascii="Helvetica" w:hAnsi="Helvetica" w:cs="Helvetica"/>
-          <w:sz w:val="22"/>
-          <w:sz-cs w:val="22"/>
-          <w:b/>
-        </w:rPr>
-        <w:t xml:space="preserve"/>
-      </w:r>
-    </w:p>
-    <w:p>
-      <w:pPr>
-        <w:jc w:val="right"/>
-      </w:pPr>
-      <w:r>
-        <w:rPr>
-          <w:rFonts w:ascii="Helvetica" w:hAnsi="Helvetica" w:cs="Helvetica"/>
-          <w:sz w:val="22"/>
-          <w:sz-cs w:val="22"/>
-          <w:b/>
-        </w:rPr>
         <w:t xml:space="preserve">__</w:t>
       </w:r>
-    </w:p>
-    <w:p>
-      <w:pPr>
-        <w:jc w:val="both"/>
-      </w:pPr>
-      <w:r>
-        <w:rPr>
-          <w:rFonts w:ascii="Helvetica" w:hAnsi="Helvetica" w:cs="Helvetica"/>
-          <w:sz w:val="22"/>
-          <w:sz-cs w:val="22"/>
-        </w:rPr>
-        <w:t xml:space="preserve"/>
-      </w:r>
-    </w:p>
-    <w:p>
-      <w:pPr>
-        <w:jc w:val="both"/>
-      </w:pPr>
-      <w:r>
-        <w:rPr>
-          <w:rFonts w:ascii="Helvetica" w:hAnsi="Helvetica" w:cs="Helvetica"/>
-          <w:sz w:val="22"/>
-          <w:sz-cs w:val="22"/>
-          <w:b/>
-        </w:rPr>
-        <w:t xml:space="preserve">__</w:t>
+      <w:r>
+        <w:rPr>
+          <w:rFonts w:ascii="Helvetica" w:hAnsi="Helvetica" w:cs="Helvetica"/>
+          <w:sz w:val="22"/>
+          <w:sz-cs w:val="22"/>
+        </w:rPr>
+        <w:t xml:space="preserve"/>
       </w:r>
     </w:p>
     <w:p>

</xml_diff>

<commit_message>
uenyyyymmdd.docx 2.5A updated to version 2.5B.
</commit_message>
<xml_diff>
--- a/uenyyyymmdd.docx
+++ b/uenyyyymmdd.docx
@@ -17,20 +17,22 @@
       </w:r>
       <w:r>
         <w:rPr>
-          <w:rFonts w:ascii="Helvetica" w:hAnsi="Helvetica" w:cs="Helvetica"/>
-          <w:sz w:val="22"/>
-          <w:sz-cs w:val="22"/>
-        </w:rPr>
-        <w:t xml:space="preserve"/>
-      </w:r>
-    </w:p>
-    <w:p>
-      <w:pPr/>
-      <w:r>
-        <w:rPr>
-          <w:rFonts w:ascii="Helvetica" w:hAnsi="Helvetica" w:cs="Helvetica"/>
-          <w:sz w:val="22"/>
-          <w:sz-cs w:val="22"/>
+          <w:rFonts w:ascii="Times" w:hAnsi="Times" w:cs="Times"/>
+          <w:sz w:val="24"/>
+          <w:sz-cs w:val="24"/>
+        </w:rPr>
+        <w:t xml:space="preserve"/>
+      </w:r>
+    </w:p>
+    <w:p>
+      <w:pPr>
+        <w:jc w:val="both"/>
+      </w:pPr>
+      <w:r>
+        <w:rPr>
+          <w:rFonts w:ascii="Times" w:hAnsi="Times" w:cs="Times"/>
+          <w:sz w:val="24"/>
+          <w:sz-cs w:val="24"/>
         </w:rPr>
         <w:t xml:space="preserve"/>
       </w:r>
@@ -50,22 +52,22 @@
       </w:r>
       <w:r>
         <w:rPr>
-          <w:rFonts w:ascii="Helvetica" w:hAnsi="Helvetica" w:cs="Helvetica"/>
-          <w:sz w:val="22"/>
-          <w:sz-cs w:val="22"/>
-        </w:rPr>
-        <w:t xml:space="preserve"/>
-      </w:r>
-    </w:p>
-    <w:p>
-      <w:pPr>
-        <w:jc w:val="both"/>
-      </w:pPr>
-      <w:r>
-        <w:rPr>
-          <w:rFonts w:ascii="Helvetica" w:hAnsi="Helvetica" w:cs="Helvetica"/>
-          <w:sz w:val="22"/>
-          <w:sz-cs w:val="22"/>
+          <w:rFonts w:ascii="Times" w:hAnsi="Times" w:cs="Times"/>
+          <w:sz w:val="24"/>
+          <w:sz-cs w:val="24"/>
+        </w:rPr>
+        <w:t xml:space="preserve"/>
+      </w:r>
+    </w:p>
+    <w:p>
+      <w:pPr>
+        <w:jc w:val="both"/>
+      </w:pPr>
+      <w:r>
+        <w:rPr>
+          <w:rFonts w:ascii="Times" w:hAnsi="Times" w:cs="Times"/>
+          <w:sz w:val="24"/>
+          <w:sz-cs w:val="24"/>
         </w:rPr>
         <w:t xml:space="preserve"/>
       </w:r>
@@ -85,35 +87,35 @@
       </w:r>
       <w:r>
         <w:rPr>
-          <w:rFonts w:ascii="Helvetica" w:hAnsi="Helvetica" w:cs="Helvetica"/>
-          <w:sz w:val="22"/>
-          <w:sz-cs w:val="22"/>
-        </w:rPr>
-        <w:t xml:space="preserve"/>
-      </w:r>
-    </w:p>
-    <w:p>
-      <w:pPr>
-        <w:jc w:val="both"/>
-      </w:pPr>
-      <w:r>
-        <w:rPr>
-          <w:rFonts w:ascii="Helvetica" w:hAnsi="Helvetica" w:cs="Helvetica"/>
-          <w:sz w:val="22"/>
-          <w:sz-cs w:val="22"/>
-        </w:rPr>
-        <w:t xml:space="preserve"/>
-      </w:r>
-    </w:p>
-    <w:p>
-      <w:pPr>
-        <w:jc w:val="both"/>
-      </w:pPr>
-      <w:r>
-        <w:rPr>
-          <w:rFonts w:ascii="Helvetica" w:hAnsi="Helvetica" w:cs="Helvetica"/>
-          <w:sz w:val="22"/>
-          <w:sz-cs w:val="22"/>
+          <w:rFonts w:ascii="Times" w:hAnsi="Times" w:cs="Times"/>
+          <w:sz w:val="24"/>
+          <w:sz-cs w:val="24"/>
+        </w:rPr>
+        <w:t xml:space="preserve"/>
+      </w:r>
+    </w:p>
+    <w:p>
+      <w:pPr>
+        <w:jc w:val="both"/>
+      </w:pPr>
+      <w:r>
+        <w:rPr>
+          <w:rFonts w:ascii="Times" w:hAnsi="Times" w:cs="Times"/>
+          <w:sz w:val="24"/>
+          <w:sz-cs w:val="24"/>
+        </w:rPr>
+        <w:t xml:space="preserve"/>
+      </w:r>
+    </w:p>
+    <w:p>
+      <w:pPr>
+        <w:jc w:val="both"/>
+      </w:pPr>
+      <w:r>
+        <w:rPr>
+          <w:rFonts w:ascii="Times" w:hAnsi="Times" w:cs="Times"/>
+          <w:sz w:val="24"/>
+          <w:sz-cs w:val="24"/>
         </w:rPr>
         <w:t xml:space="preserve">__</w:t>
       </w:r>

</xml_diff>